<commit_message>
scatter file can use, and the led_toggle app can run. however, it seems scatter file have something wrong with include the macro defined in appConfig.h head file
</commit_message>
<xml_diff>
--- a/doc/升级方案设计.docx
+++ b/doc/升级方案设计.docx
@@ -70,11 +70,6 @@
     </w:p>
     <w:p/>
     <w:p>
-      <w:pPr>
-        <w:rPr>
-          <w:rFonts w:hint="eastAsia"/>
-        </w:rPr>
-      </w:pPr>
       <w:r>
         <w:t>F</w:t>
       </w:r>
@@ -107,10 +102,10 @@
             <v:path o:extrusionok="f" gradientshapeok="t" o:connecttype="rect"/>
             <o:lock v:ext="edit" aspectratio="t"/>
           </v:shapetype>
-          <v:shape id="_x0000_i1030" type="#_x0000_t75" style="width:414.45pt;height:143.35pt" o:ole="">
+          <v:shape id="_x0000_i1025" type="#_x0000_t75" style="width:414.75pt;height:143.1pt" o:ole="">
             <v:imagedata r:id="rId5" o:title=""/>
           </v:shape>
-          <o:OLEObject Type="Embed" ProgID="Visio.Drawing.15" ShapeID="_x0000_i1030" DrawAspect="Content" ObjectID="_1534941166" r:id="rId6"/>
+          <o:OLEObject Type="Embed" ProgID="Visio.Drawing.15" ShapeID="_x0000_i1025" DrawAspect="Content" ObjectID="_1535058523" r:id="rId6"/>
         </w:object>
       </w:r>
     </w:p>
@@ -249,11 +244,6 @@
       </w:r>
     </w:p>
     <w:p>
-      <w:pPr>
-        <w:rPr>
-          <w:rFonts w:hint="eastAsia"/>
-        </w:rPr>
-      </w:pPr>
       <w:r>
         <w:t>E</w:t>
       </w:r>
@@ -265,13 +255,7 @@
       </w:r>
     </w:p>
     <w:p/>
-    <w:p>
-      <w:pPr>
-        <w:rPr>
-          <w:rFonts w:hint="eastAsia"/>
-        </w:rPr>
-      </w:pPr>
-    </w:p>
+    <w:p/>
     <w:p/>
     <w:p/>
     <w:p/>
@@ -331,11 +315,6 @@
       </w:r>
     </w:p>
     <w:p>
-      <w:pPr>
-        <w:rPr>
-          <w:rFonts w:hint="eastAsia"/>
-        </w:rPr>
-      </w:pPr>
       <w:r>
         <w:t>每进行程序更新时，</w:t>
       </w:r>
@@ -434,38 +413,117 @@
       <w:pPr>
         <w:pStyle w:val="a3"/>
         <w:ind w:left="420" w:firstLineChars="0" w:firstLine="0"/>
-        <w:rPr>
-          <w:rFonts w:hint="eastAsia"/>
-        </w:rPr>
-      </w:pPr>
-      <w:r>
-        <w:rPr>
-          <w:rFonts w:hint="eastAsia"/>
-        </w:rPr>
-        <w:t>（这是一个问题，如果某个很基础的模块进行了升级，那么可能几乎所有模块都必须进行升级，同时如果该模块的改动很小，其他模块对应的改动也很小时，这样的变动使得升级数据量很大，这时就体现出增量升级的优势了</w:t>
+      </w:pPr>
+      <w:r>
+        <w:rPr>
+          <w:rFonts w:hint="eastAsia"/>
+        </w:rPr>
+        <w:t>（这是一个问题，如果某个很基础的模块进行了升级，那么可能几乎所有模块都必须进行升级，同时如果该模块的改动很小，其他模块对应的改动也很小时，这样的变动使得升级数据量很大，这时就体现出增量升级的优势了）</w:t>
+      </w:r>
+    </w:p>
+    <w:p/>
+    <w:p/>
+    <w:p/>
+    <w:p/>
+    <w:p/>
+    <w:p>
+      <w:r>
+        <w:rPr>
+          <w:rFonts w:hint="eastAsia"/>
+        </w:rPr>
+        <w:t>目前问题：</w:t>
+      </w:r>
+      <w:r>
+        <w:br/>
+      </w:r>
+      <w:r>
+        <w:rPr>
+          <w:rFonts w:hint="eastAsia"/>
+        </w:rPr>
+        <w:t>1、当程序中模块数量有增减时，是否会让整个固件需要进行更新，如何解决该问题？</w:t>
+      </w:r>
+    </w:p>
+    <w:p>
+      <w:r>
+        <w:rPr>
+          <w:rFonts w:hint="eastAsia"/>
+        </w:rPr>
+        <w:t>当程序中模块数量</w:t>
+      </w:r>
+      <w:r>
+        <w:rPr>
+          <w:rFonts w:hint="eastAsia"/>
+        </w:rPr>
+        <w:t>有变化时，</w:t>
+      </w:r>
+      <w:r>
+        <w:rPr>
+          <w:rFonts w:hint="eastAsia"/>
+        </w:rPr>
+        <w:t>每个模块中使用的</w:t>
+      </w:r>
+      <w:proofErr w:type="spellStart"/>
+      <w:r>
+        <w:rPr>
+          <w:rFonts w:hint="eastAsia"/>
+        </w:rPr>
+        <w:t>module</w:t>
+      </w:r>
+      <w:r>
+        <w:t>_ID</w:t>
+      </w:r>
+      <w:proofErr w:type="spellEnd"/>
+      <w:r>
+        <w:rPr>
+          <w:rFonts w:hint="eastAsia"/>
+        </w:rPr>
+        <w:t>可能</w:t>
+      </w:r>
+      <w:r>
+        <w:rPr>
+          <w:rFonts w:hint="eastAsia"/>
+        </w:rPr>
+        <w:t>发生变化</w:t>
+      </w:r>
+      <w:r>
+        <w:rPr>
+          <w:rFonts w:hint="eastAsia"/>
+        </w:rPr>
+        <w:t>，从而每个模块都可能发生微小的变化，如何</w:t>
+      </w:r>
+      <w:r>
+        <w:rPr>
+          <w:rFonts w:hint="eastAsia"/>
+        </w:rPr>
+        <w:t>解决该问题：</w:t>
+      </w:r>
+    </w:p>
+    <w:p/>
+    <w:p>
+      <w:pPr>
+        <w:rPr>
+          <w:rFonts w:hint="eastAsia"/>
+        </w:rPr>
+      </w:pPr>
+      <w:r>
+        <w:rPr>
+          <w:rFonts w:hint="eastAsia"/>
+        </w:rPr>
+        <w:t>暂时方案：在</w:t>
+      </w:r>
+      <w:proofErr w:type="spellStart"/>
+      <w:r>
+        <w:rPr>
+          <w:rFonts w:hint="eastAsia"/>
+        </w:rPr>
+        <w:t>module</w:t>
+      </w:r>
+      <w:r>
+        <w:t>_desc</w:t>
       </w:r>
       <w:bookmarkStart w:id="0" w:name="_GoBack"/>
       <w:bookmarkEnd w:id="0"/>
-      <w:r>
-        <w:rPr>
-          <w:rFonts w:hint="eastAsia"/>
-        </w:rPr>
-        <w:t>）</w:t>
-      </w:r>
-    </w:p>
-    <w:p>
-      <w:pPr>
-        <w:rPr>
-          <w:rFonts w:hint="eastAsia"/>
-        </w:rPr>
-      </w:pPr>
-    </w:p>
-    <w:p>
-      <w:pPr>
-        <w:rPr>
-          <w:rFonts w:hint="eastAsia"/>
-        </w:rPr>
-      </w:pPr>
+      <w:proofErr w:type="spellEnd"/>
     </w:p>
     <w:sectPr>
       <w:pgSz w:w="11906" w:h="16838"/>
@@ -718,6 +776,7 @@
     <w:lsdException w:name="HTML Sample" w:semiHidden="1" w:unhideWhenUsed="1"/>
     <w:lsdException w:name="HTML Typewriter" w:semiHidden="1" w:unhideWhenUsed="1"/>
     <w:lsdException w:name="HTML Variable" w:semiHidden="1" w:unhideWhenUsed="1"/>
+    <w:lsdException w:name="Normal Table" w:semiHidden="1" w:unhideWhenUsed="1"/>
     <w:lsdException w:name="annotation subject" w:semiHidden="1" w:unhideWhenUsed="1"/>
     <w:lsdException w:name="No List" w:semiHidden="1" w:unhideWhenUsed="1"/>
     <w:lsdException w:name="Outline List 1" w:semiHidden="1" w:unhideWhenUsed="1"/>
@@ -763,9 +822,11 @@
     <w:lsdException w:name="Table Subtle 1" w:semiHidden="1" w:unhideWhenUsed="1"/>
     <w:lsdException w:name="Table Subtle 2" w:semiHidden="1" w:unhideWhenUsed="1"/>
     <w:lsdException w:name="Table Web 1" w:semiHidden="1" w:unhideWhenUsed="1"/>
+    <w:lsdException w:name="Table Web 2" w:semiHidden="1" w:unhideWhenUsed="1"/>
     <w:lsdException w:name="Table Web 3" w:semiHidden="1" w:unhideWhenUsed="1"/>
     <w:lsdException w:name="Balloon Text" w:semiHidden="1" w:unhideWhenUsed="1"/>
     <w:lsdException w:name="Table Grid" w:uiPriority="39"/>
+    <w:lsdException w:name="Table Theme" w:semiHidden="1" w:unhideWhenUsed="1"/>
     <w:lsdException w:name="Placeholder Text" w:semiHidden="1"/>
     <w:lsdException w:name="No Spacing" w:uiPriority="1" w:qFormat="1"/>
     <w:lsdException w:name="Light Shading" w:uiPriority="60"/>

</xml_diff>

<commit_message>
fix a bug in scatter file
</commit_message>
<xml_diff>
--- a/doc/升级方案设计.docx
+++ b/doc/升级方案设计.docx
@@ -102,10 +102,10 @@
             <v:path o:extrusionok="f" gradientshapeok="t" o:connecttype="rect"/>
             <o:lock v:ext="edit" aspectratio="t"/>
           </v:shapetype>
-          <v:shape id="_x0000_i1025" type="#_x0000_t75" style="width:414.75pt;height:143.1pt" o:ole="">
+          <v:shape id="_x0000_i1025" type="#_x0000_t75" style="width:414.45pt;height:143.35pt" o:ole="">
             <v:imagedata r:id="rId5" o:title=""/>
           </v:shape>
-          <o:OLEObject Type="Embed" ProgID="Visio.Drawing.15" ShapeID="_x0000_i1025" DrawAspect="Content" ObjectID="_1535058523" r:id="rId6"/>
+          <o:OLEObject Type="Embed" ProgID="Visio.Drawing.15" ShapeID="_x0000_i1025" DrawAspect="Content" ObjectID="_1535217025" r:id="rId6"/>
         </w:object>
       </w:r>
     </w:p>
@@ -500,19 +500,49 @@
     </w:p>
     <w:p/>
     <w:p>
-      <w:pPr>
-        <w:rPr>
-          <w:rFonts w:hint="eastAsia"/>
-        </w:rPr>
-      </w:pPr>
-      <w:r>
-        <w:rPr>
-          <w:rFonts w:hint="eastAsia"/>
-        </w:rPr>
-        <w:t>暂时方案：在</w:t>
-      </w:r>
+      <w:r>
+        <w:rPr>
+          <w:rFonts w:hint="eastAsia"/>
+        </w:rPr>
+        <w:t>暂时方案：</w:t>
+      </w:r>
+    </w:p>
+    <w:p>
+      <w:pPr>
+        <w:rPr>
+          <w:rFonts w:hint="eastAsia"/>
+        </w:rPr>
+      </w:pPr>
       <w:proofErr w:type="spellStart"/>
       <w:r>
+        <w:t>M</w:t>
+      </w:r>
+      <w:r>
+        <w:rPr>
+          <w:rFonts w:hint="eastAsia"/>
+        </w:rPr>
+        <w:t>odule</w:t>
+      </w:r>
+      <w:r>
+        <w:t>_desc</w:t>
+      </w:r>
+      <w:proofErr w:type="spellEnd"/>
+      <w:r>
+        <w:rPr>
+          <w:rFonts w:hint="eastAsia"/>
+        </w:rPr>
+        <w:t>中的模块列表放在DESC模块的末尾段</w:t>
+      </w:r>
+    </w:p>
+    <w:p>
+      <w:r>
+        <w:rPr>
+          <w:rFonts w:hint="eastAsia"/>
+        </w:rPr>
+        <w:t>对</w:t>
+      </w:r>
+      <w:proofErr w:type="spellStart"/>
+      <w:r>
         <w:rPr>
           <w:rFonts w:hint="eastAsia"/>
         </w:rPr>
@@ -520,10 +550,240 @@
       </w:r>
       <w:r>
         <w:t>_desc</w:t>
+      </w:r>
+      <w:proofErr w:type="spellEnd"/>
+      <w:r>
+        <w:rPr>
+          <w:rFonts w:hint="eastAsia"/>
+        </w:rPr>
+        <w:t>有以下几种操作：添加，删除，修改，需要遵循以下方式：</w:t>
+      </w:r>
+    </w:p>
+    <w:p>
+      <w:r>
+        <w:rPr>
+          <w:rFonts w:hint="eastAsia"/>
+        </w:rPr>
+        <w:t>添加：新添加的模块信息，应该放在</w:t>
+      </w:r>
+      <w:proofErr w:type="spellStart"/>
+      <w:r>
+        <w:rPr>
+          <w:rFonts w:hint="eastAsia"/>
+        </w:rPr>
+        <w:t>module_desc</w:t>
+      </w:r>
+      <w:proofErr w:type="spellEnd"/>
+      <w:r>
+        <w:rPr>
+          <w:rFonts w:hint="eastAsia"/>
+        </w:rPr>
+        <w:t>末端进行追加</w:t>
+      </w:r>
+    </w:p>
+    <w:p>
+      <w:r>
+        <w:rPr>
+          <w:rFonts w:hint="eastAsia"/>
+        </w:rPr>
+        <w:t>删除：</w:t>
+      </w:r>
+      <w:r>
+        <w:rPr>
+          <w:rFonts w:hint="eastAsia"/>
+        </w:rPr>
+        <w:t>将原模块信息改为{</w:t>
+      </w:r>
+      <w:r>
+        <w:t>0</w:t>
+      </w:r>
+      <w:r>
+        <w:rPr>
+          <w:rFonts w:hint="eastAsia"/>
+        </w:rPr>
+        <w:t>,0</w:t>
+      </w:r>
+      <w:r>
+        <w:t>,</w:t>
+      </w:r>
+      <w:r>
+        <w:rPr>
+          <w:rFonts w:hint="eastAsia"/>
+        </w:rPr>
+        <w:t>0</w:t>
+      </w:r>
+      <w:r>
+        <w:rPr>
+          <w:rFonts w:hint="eastAsia"/>
+        </w:rPr>
+        <w:t>}</w:t>
+      </w:r>
+    </w:p>
+    <w:p>
+      <w:r>
+        <w:rPr>
+          <w:rFonts w:hint="eastAsia"/>
+        </w:rPr>
+        <w:t>修改</w:t>
+      </w:r>
+      <w:r>
+        <w:rPr>
+          <w:rFonts w:hint="eastAsia"/>
+        </w:rPr>
+        <w:t>：修改</w:t>
+      </w:r>
+      <w:proofErr w:type="spellStart"/>
+      <w:r>
+        <w:rPr>
+          <w:rFonts w:hint="eastAsia"/>
+        </w:rPr>
+        <w:t>appConfig</w:t>
+      </w:r>
+      <w:r>
+        <w:t>.</w:t>
+      </w:r>
+      <w:r>
+        <w:rPr>
+          <w:rFonts w:hint="eastAsia"/>
+        </w:rPr>
+        <w:t>h</w:t>
+      </w:r>
+      <w:proofErr w:type="spellEnd"/>
+      <w:r>
+        <w:rPr>
+          <w:rFonts w:hint="eastAsia"/>
+        </w:rPr>
+        <w:t>即可</w:t>
+      </w:r>
+    </w:p>
+    <w:p>
+      <w:r>
+        <w:rPr>
+          <w:rFonts w:hint="eastAsia"/>
+        </w:rPr>
+        <w:t>目前来看，这种方式</w:t>
+      </w:r>
+      <w:r>
+        <w:rPr>
+          <w:rFonts w:hint="eastAsia"/>
+        </w:rPr>
+        <w:t>可以使</w:t>
+      </w:r>
+      <w:proofErr w:type="spellStart"/>
+      <w:r>
+        <w:rPr>
+          <w:rFonts w:hint="eastAsia"/>
+        </w:rPr>
+        <w:t>module</w:t>
+      </w:r>
+      <w:r>
+        <w:t>_desc</w:t>
+      </w:r>
+      <w:proofErr w:type="spellEnd"/>
+      <w:r>
+        <w:rPr>
+          <w:rFonts w:hint="eastAsia"/>
+        </w:rPr>
+        <w:t>里面其他模块的位置保持不变</w:t>
+      </w:r>
+    </w:p>
+    <w:p/>
+    <w:p>
+      <w:r>
+        <w:rPr>
+          <w:rFonts w:hint="eastAsia"/>
+        </w:rPr>
+        <w:lastRenderedPageBreak/>
+        <w:t>2、当某个某块的接口函数发生变化时，也需要保持其他函数的位置不变，方法类似对模块进行修改：</w:t>
+      </w:r>
+    </w:p>
+    <w:p>
+      <w:r>
+        <w:rPr>
+          <w:rFonts w:hint="eastAsia"/>
+        </w:rPr>
+        <w:t>添加：在结构体末尾部分追加函数声明</w:t>
+      </w:r>
+    </w:p>
+    <w:p>
+      <w:pPr>
+        <w:rPr>
+          <w:rFonts w:hint="eastAsia"/>
+        </w:rPr>
+      </w:pPr>
+      <w:r>
+        <w:rPr>
+          <w:rFonts w:hint="eastAsia"/>
+        </w:rPr>
+        <w:t>删除：声明不变，将定义中对应的函数赋为NULL</w:t>
+      </w:r>
+    </w:p>
+    <w:p>
+      <w:r>
+        <w:rPr>
+          <w:rFonts w:hint="eastAsia"/>
+        </w:rPr>
+        <w:t>修改：修改函数即可</w:t>
+      </w:r>
+    </w:p>
+    <w:p/>
+    <w:p/>
+    <w:p>
+      <w:r>
+        <w:rPr>
+          <w:rFonts w:hint="eastAsia"/>
+        </w:rPr>
+        <w:t>问题：</w:t>
+      </w:r>
+    </w:p>
+    <w:p>
+      <w:r>
+        <w:rPr>
+          <w:rFonts w:hint="eastAsia"/>
+        </w:rPr>
+        <w:t>1、考虑什么情况下需要全模块更新？</w:t>
+      </w:r>
+    </w:p>
+    <w:p/>
+    <w:p/>
+    <w:p>
+      <w:r>
+        <w:t>2</w:t>
+      </w:r>
+      <w:r>
+        <w:rPr>
+          <w:rFonts w:hint="eastAsia"/>
+        </w:rPr>
+        <w:t>、堆栈位置如何设置？</w:t>
+      </w:r>
+    </w:p>
+    <w:p>
+      <w:pPr>
+        <w:rPr>
+          <w:rFonts w:hint="eastAsia"/>
+        </w:rPr>
+      </w:pPr>
+      <w:r>
+        <w:rPr>
+          <w:rFonts w:hint="eastAsia"/>
+        </w:rPr>
+        <w:t>目前解决办法：将堆栈放在尺寸较大的库函数</w:t>
       </w:r>
       <w:bookmarkStart w:id="0" w:name="_GoBack"/>
       <w:bookmarkEnd w:id="0"/>
-      <w:proofErr w:type="spellEnd"/>
+    </w:p>
+    <w:p/>
+    <w:p/>
+    <w:p/>
+    <w:p/>
+    <w:p/>
+    <w:p/>
+    <w:p>
+      <w:pPr>
+        <w:rPr>
+          <w:rFonts w:hint="eastAsia"/>
+        </w:rPr>
+      </w:pPr>
     </w:p>
     <w:sectPr>
       <w:pgSz w:w="11906" w:h="16838"/>
@@ -538,6 +798,119 @@
 <file path=word/numbering.xml><?xml version="1.0" encoding="utf-8"?>
 <w:numbering xmlns:wpc="http://schemas.microsoft.com/office/word/2010/wordprocessingCanvas" xmlns:cx="http://schemas.microsoft.com/office/drawing/2014/chartex" xmlns:cx1="http://schemas.microsoft.com/office/drawing/2015/9/8/chartex" xmlns:cx2="http://schemas.microsoft.com/office/drawing/2015/10/21/chartex" xmlns:mc="http://schemas.openxmlformats.org/markup-compatibility/2006" xmlns:o="urn:schemas-microsoft-com:office:office" xmlns:r="http://schemas.openxmlformats.org/officeDocument/2006/relationships" xmlns:m="http://schemas.openxmlformats.org/officeDocument/2006/math" xmlns:v="urn:schemas-microsoft-com:vml" xmlns:wp14="http://schemas.microsoft.com/office/word/2010/wordprocessingDrawing" xmlns:wp="http://schemas.openxmlformats.org/drawingml/2006/wordprocessingDrawing" xmlns:w10="urn:schemas-microsoft-com:office:word" xmlns:w="http://schemas.openxmlformats.org/wordprocessingml/2006/main" xmlns:w14="http://schemas.microsoft.com/office/word/2010/wordml" xmlns:w15="http://schemas.microsoft.com/office/word/2012/wordml" xmlns:w16se="http://schemas.microsoft.com/office/word/2015/wordml/symex" xmlns:wpg="http://schemas.microsoft.com/office/word/2010/wordprocessingGroup" xmlns:wpi="http://schemas.microsoft.com/office/word/2010/wordprocessingInk" xmlns:wne="http://schemas.microsoft.com/office/word/2006/wordml" xmlns:wps="http://schemas.microsoft.com/office/word/2010/wordprocessingShape" mc:Ignorable="w14 w15 w16se wp14">
   <w:abstractNum w:abstractNumId="0" w15:restartNumberingAfterBreak="0">
+    <w:nsid w:val="0D133365"/>
+    <w:multiLevelType w:val="hybridMultilevel"/>
+    <w:tmpl w:val="B43AA052"/>
+    <w:lvl w:ilvl="0" w:tplc="04090001">
+      <w:start w:val="1"/>
+      <w:numFmt w:val="bullet"/>
+      <w:lvlText w:val=""/>
+      <w:lvlJc w:val="left"/>
+      <w:pPr>
+        <w:ind w:left="420" w:hanging="420"/>
+      </w:pPr>
+      <w:rPr>
+        <w:rFonts w:ascii="Wingdings" w:hAnsi="Wingdings" w:hint="default"/>
+      </w:rPr>
+    </w:lvl>
+    <w:lvl w:ilvl="1" w:tplc="04090003" w:tentative="1">
+      <w:start w:val="1"/>
+      <w:numFmt w:val="bullet"/>
+      <w:lvlText w:val=""/>
+      <w:lvlJc w:val="left"/>
+      <w:pPr>
+        <w:ind w:left="840" w:hanging="420"/>
+      </w:pPr>
+      <w:rPr>
+        <w:rFonts w:ascii="Wingdings" w:hAnsi="Wingdings" w:hint="default"/>
+      </w:rPr>
+    </w:lvl>
+    <w:lvl w:ilvl="2" w:tplc="04090005" w:tentative="1">
+      <w:start w:val="1"/>
+      <w:numFmt w:val="bullet"/>
+      <w:lvlText w:val=""/>
+      <w:lvlJc w:val="left"/>
+      <w:pPr>
+        <w:ind w:left="1260" w:hanging="420"/>
+      </w:pPr>
+      <w:rPr>
+        <w:rFonts w:ascii="Wingdings" w:hAnsi="Wingdings" w:hint="default"/>
+      </w:rPr>
+    </w:lvl>
+    <w:lvl w:ilvl="3" w:tplc="04090001" w:tentative="1">
+      <w:start w:val="1"/>
+      <w:numFmt w:val="bullet"/>
+      <w:lvlText w:val=""/>
+      <w:lvlJc w:val="left"/>
+      <w:pPr>
+        <w:ind w:left="1680" w:hanging="420"/>
+      </w:pPr>
+      <w:rPr>
+        <w:rFonts w:ascii="Wingdings" w:hAnsi="Wingdings" w:hint="default"/>
+      </w:rPr>
+    </w:lvl>
+    <w:lvl w:ilvl="4" w:tplc="04090003" w:tentative="1">
+      <w:start w:val="1"/>
+      <w:numFmt w:val="bullet"/>
+      <w:lvlText w:val=""/>
+      <w:lvlJc w:val="left"/>
+      <w:pPr>
+        <w:ind w:left="2100" w:hanging="420"/>
+      </w:pPr>
+      <w:rPr>
+        <w:rFonts w:ascii="Wingdings" w:hAnsi="Wingdings" w:hint="default"/>
+      </w:rPr>
+    </w:lvl>
+    <w:lvl w:ilvl="5" w:tplc="04090005" w:tentative="1">
+      <w:start w:val="1"/>
+      <w:numFmt w:val="bullet"/>
+      <w:lvlText w:val=""/>
+      <w:lvlJc w:val="left"/>
+      <w:pPr>
+        <w:ind w:left="2520" w:hanging="420"/>
+      </w:pPr>
+      <w:rPr>
+        <w:rFonts w:ascii="Wingdings" w:hAnsi="Wingdings" w:hint="default"/>
+      </w:rPr>
+    </w:lvl>
+    <w:lvl w:ilvl="6" w:tplc="04090001" w:tentative="1">
+      <w:start w:val="1"/>
+      <w:numFmt w:val="bullet"/>
+      <w:lvlText w:val=""/>
+      <w:lvlJc w:val="left"/>
+      <w:pPr>
+        <w:ind w:left="2940" w:hanging="420"/>
+      </w:pPr>
+      <w:rPr>
+        <w:rFonts w:ascii="Wingdings" w:hAnsi="Wingdings" w:hint="default"/>
+      </w:rPr>
+    </w:lvl>
+    <w:lvl w:ilvl="7" w:tplc="04090003" w:tentative="1">
+      <w:start w:val="1"/>
+      <w:numFmt w:val="bullet"/>
+      <w:lvlText w:val=""/>
+      <w:lvlJc w:val="left"/>
+      <w:pPr>
+        <w:ind w:left="3360" w:hanging="420"/>
+      </w:pPr>
+      <w:rPr>
+        <w:rFonts w:ascii="Wingdings" w:hAnsi="Wingdings" w:hint="default"/>
+      </w:rPr>
+    </w:lvl>
+    <w:lvl w:ilvl="8" w:tplc="04090005" w:tentative="1">
+      <w:start w:val="1"/>
+      <w:numFmt w:val="bullet"/>
+      <w:lvlText w:val=""/>
+      <w:lvlJc w:val="left"/>
+      <w:pPr>
+        <w:ind w:left="3780" w:hanging="420"/>
+      </w:pPr>
+      <w:rPr>
+        <w:rFonts w:ascii="Wingdings" w:hAnsi="Wingdings" w:hint="default"/>
+      </w:rPr>
+    </w:lvl>
+  </w:abstractNum>
+  <w:abstractNum w:abstractNumId="1" w15:restartNumberingAfterBreak="0">
     <w:nsid w:val="5D0D02ED"/>
     <w:multiLevelType w:val="hybridMultilevel"/>
     <w:tmpl w:val="C234EBCA"/>
@@ -651,6 +1024,9 @@
     </w:lvl>
   </w:abstractNum>
   <w:num w:numId="1">
+    <w:abstractNumId w:val="1"/>
+  </w:num>
+  <w:num w:numId="2">
     <w:abstractNumId w:val="0"/>
   </w:num>
 </w:numbering>

</xml_diff>

<commit_message>
ota-0.1, check the whole application
</commit_message>
<xml_diff>
--- a/doc/升级方案设计.docx
+++ b/doc/升级方案设计.docx
@@ -71,10 +71,10 @@
             <v:path o:extrusionok="f" gradientshapeok="t" o:connecttype="rect"/>
             <o:lock v:ext="edit" aspectratio="t"/>
           </v:shapetype>
-          <v:shape id="_x0000_i1030" type="#_x0000_t75" style="width:415.5pt;height:500.25pt" o:ole="">
+          <v:shape id="_x0000_i1025" type="#_x0000_t75" style="width:415.5pt;height:500pt" o:ole="">
             <v:imagedata r:id="rId6" o:title=""/>
           </v:shape>
-          <o:OLEObject Type="Embed" ProgID="Visio.Drawing.15" ShapeID="_x0000_i1030" DrawAspect="Content" ObjectID="_1536159914" r:id="rId7"/>
+          <o:OLEObject Type="Embed" ProgID="Visio.Drawing.15" ShapeID="_x0000_i1025" DrawAspect="Content" ObjectID="_1536498972" r:id="rId7"/>
         </w:object>
       </w:r>
     </w:p>
@@ -283,10 +283,10 @@
     <w:p>
       <w:r>
         <w:object w:dxaOrig="20375" w:dyaOrig="7037">
-          <v:shape id="_x0000_i1026" type="#_x0000_t75" style="width:414.75pt;height:143.25pt" o:ole="">
+          <v:shape id="_x0000_i1026" type="#_x0000_t75" style="width:414.5pt;height:143pt" o:ole="">
             <v:imagedata r:id="rId8" o:title=""/>
           </v:shape>
-          <o:OLEObject Type="Embed" ProgID="Visio.Drawing.15" ShapeID="_x0000_i1026" DrawAspect="Content" ObjectID="_1536159915" r:id="rId9"/>
+          <o:OLEObject Type="Embed" ProgID="Visio.Drawing.15" ShapeID="_x0000_i1026" DrawAspect="Content" ObjectID="_1536498973" r:id="rId9"/>
         </w:object>
       </w:r>
     </w:p>
@@ -1127,7 +1127,49 @@
         <w:rPr>
           <w:rFonts w:hint="eastAsia"/>
         </w:rPr>
-        <w:t>02H：跳转入应用程序，类型后不跟其他数据</w:t>
+        <w:t>02H：跳转入应用程序，</w:t>
+      </w:r>
+      <w:r>
+        <w:rPr>
+          <w:rFonts w:hint="eastAsia"/>
+        </w:rPr>
+        <w:t>后跟</w:t>
+      </w:r>
+      <w:r>
+        <w:rPr>
+          <w:rFonts w:hint="eastAsia"/>
+        </w:rPr>
+        <w:t>app</w:t>
+      </w:r>
+      <w:r>
+        <w:rPr>
+          <w:rFonts w:hint="eastAsia"/>
+        </w:rPr>
+        <w:t>起始地址，app大小，</w:t>
+      </w:r>
+      <w:r>
+        <w:t>CRC32</w:t>
+      </w:r>
+      <w:r>
+        <w:rPr>
+          <w:rFonts w:hint="eastAsia"/>
+        </w:rPr>
+        <w:t>校验值</w:t>
+      </w:r>
+      <w:r>
+        <w:rPr>
+          <w:rFonts w:hint="eastAsia"/>
+        </w:rPr>
+        <w:t>，起始地址为0</w:t>
+      </w:r>
+      <w:r>
+        <w:t>Xffffffff</w:t>
+      </w:r>
+      <w:r>
+        <w:rPr>
+          <w:rFonts w:hint="eastAsia"/>
+        </w:rPr>
+        <w:t>表明不更新校验值校验</w:t>
       </w:r>
     </w:p>
     <w:p>
@@ -1137,6 +1179,13 @@
         </w:rPr>
         <w:t>03H：节点休眠，发送休眠时间</w:t>
       </w:r>
+    </w:p>
+    <w:p>
+      <w:pPr>
+        <w:rPr>
+          <w:rFonts w:hint="eastAsia"/>
+        </w:rPr>
+      </w:pPr>
     </w:p>
     <w:p/>
     <w:p/>
@@ -1393,7 +1442,6 @@
     <w:p>
       <w:proofErr w:type="spellStart"/>
       <w:r>
-        <w:lastRenderedPageBreak/>
         <w:t>M</w:t>
       </w:r>
       <w:r>
@@ -1815,6 +1863,7 @@
         <w:rPr>
           <w:rFonts w:hint="eastAsia"/>
         </w:rPr>
+        <w:lastRenderedPageBreak/>
         <w:t>添加：在结构体末尾部分追加函数声明</w:t>
       </w:r>
     </w:p>
@@ -1831,7 +1880,6 @@
         <w:rPr>
           <w:rFonts w:hint="eastAsia"/>
         </w:rPr>
-        <w:lastRenderedPageBreak/>
         <w:t>修改：修改函数即可</w:t>
       </w:r>
     </w:p>
@@ -2240,6 +2288,21 @@
         </w:rPr>
         <w:t>通过bootloader进行，这样，在下载过程中将CRC校验值写入DESC模块当中</w:t>
       </w:r>
+      <w:r>
+        <w:rPr>
+          <w:rFonts w:hint="eastAsia"/>
+        </w:rPr>
+        <w:t>，如果这样，需要D</w:t>
+      </w:r>
+      <w:r>
+        <w:t>ESC</w:t>
+      </w:r>
+      <w:r>
+        <w:rPr>
+          <w:rFonts w:hint="eastAsia"/>
+        </w:rPr>
+        <w:t>模块的校验值如何解决？</w:t>
+      </w:r>
     </w:p>
     <w:p>
       <w:pPr>
@@ -2249,9 +2312,6 @@
           <w:numId w:val="8"/>
         </w:numPr>
         <w:ind w:firstLineChars="0"/>
-        <w:rPr>
-          <w:rFonts w:hint="eastAsia"/>
-        </w:rPr>
       </w:pPr>
       <w:proofErr w:type="spellStart"/>
       <w:r>
@@ -2282,12 +2342,465 @@
         <w:rPr>
           <w:rFonts w:hint="eastAsia"/>
         </w:rPr>
-        <w:t>padding以后的大bin文件，但是这个bin文件可能比较大！ 也是一种方案。</w:t>
+        <w:t>padding以后的大bin文件，但是这个bin文件可能比较大！ 也是一种</w:t>
+      </w:r>
+      <w:r>
+        <w:rPr>
+          <w:rFonts w:hint="eastAsia"/>
+        </w:rPr>
+        <w:lastRenderedPageBreak/>
+        <w:t>方案。</w:t>
+      </w:r>
+    </w:p>
+    <w:p/>
+    <w:p>
+      <w:r>
+        <w:rPr>
+          <w:rFonts w:hint="eastAsia"/>
+        </w:rPr>
+        <w:t>目前想法：</w:t>
+      </w:r>
+    </w:p>
+    <w:p>
+      <w:r>
+        <w:rPr>
+          <w:rFonts w:hint="eastAsia"/>
+        </w:rPr>
+        <w:t>方案</w:t>
+      </w:r>
+      <w:proofErr w:type="gramStart"/>
+      <w:r>
+        <w:rPr>
+          <w:rFonts w:hint="eastAsia"/>
+        </w:rPr>
+        <w:t>一</w:t>
+      </w:r>
+      <w:proofErr w:type="gramEnd"/>
+      <w:r>
+        <w:rPr>
+          <w:rFonts w:hint="eastAsia"/>
+        </w:rPr>
+        <w:t>：</w:t>
+      </w:r>
+      <w:r>
+        <w:rPr>
+          <w:rFonts w:hint="eastAsia"/>
+        </w:rPr>
+        <w:t>3个</w:t>
+      </w:r>
+      <w:proofErr w:type="spellStart"/>
+      <w:r>
+        <w:rPr>
+          <w:rFonts w:hint="eastAsia"/>
+        </w:rPr>
+        <w:t>crc</w:t>
+      </w:r>
+      <w:proofErr w:type="spellEnd"/>
+      <w:r>
+        <w:rPr>
+          <w:rFonts w:hint="eastAsia"/>
+        </w:rPr>
+        <w:t>值：</w:t>
+      </w:r>
+      <w:proofErr w:type="spellStart"/>
+      <w:r>
+        <w:rPr>
+          <w:rFonts w:hint="eastAsia"/>
+        </w:rPr>
+        <w:t>init</w:t>
+      </w:r>
+      <w:proofErr w:type="spellEnd"/>
+      <w:r>
+        <w:rPr>
+          <w:rFonts w:hint="eastAsia"/>
+        </w:rPr>
+        <w:t>，</w:t>
+      </w:r>
+      <w:proofErr w:type="spellStart"/>
+      <w:r>
+        <w:rPr>
+          <w:rFonts w:hint="eastAsia"/>
+        </w:rPr>
+        <w:t>desc</w:t>
+      </w:r>
+      <w:proofErr w:type="spellEnd"/>
+      <w:r>
+        <w:rPr>
+          <w:rFonts w:hint="eastAsia"/>
+        </w:rPr>
+        <w:t>，module</w:t>
+      </w:r>
+    </w:p>
+    <w:p>
+      <w:proofErr w:type="spellStart"/>
+      <w:r>
+        <w:t>I</w:t>
+      </w:r>
+      <w:r>
+        <w:rPr>
+          <w:rFonts w:hint="eastAsia"/>
+        </w:rPr>
+        <w:t>nit</w:t>
+      </w:r>
+      <w:proofErr w:type="spellEnd"/>
+      <w:r>
+        <w:rPr>
+          <w:rFonts w:hint="eastAsia"/>
+        </w:rPr>
+        <w:t>：对</w:t>
+      </w:r>
+      <w:proofErr w:type="spellStart"/>
+      <w:r>
+        <w:rPr>
+          <w:rFonts w:hint="eastAsia"/>
+        </w:rPr>
+        <w:t>init</w:t>
+      </w:r>
+      <w:proofErr w:type="spellEnd"/>
+      <w:r>
+        <w:rPr>
+          <w:rFonts w:hint="eastAsia"/>
+        </w:rPr>
+        <w:t>模块进行校验</w:t>
+      </w:r>
+    </w:p>
+    <w:p>
+      <w:proofErr w:type="spellStart"/>
+      <w:r>
+        <w:t>D</w:t>
+      </w:r>
+      <w:r>
+        <w:rPr>
+          <w:rFonts w:hint="eastAsia"/>
+        </w:rPr>
+        <w:t>esc</w:t>
+      </w:r>
+      <w:proofErr w:type="spellEnd"/>
+      <w:r>
+        <w:rPr>
+          <w:rFonts w:hint="eastAsia"/>
+        </w:rPr>
+        <w:t>：对</w:t>
+      </w:r>
+      <w:proofErr w:type="spellStart"/>
+      <w:r>
+        <w:rPr>
+          <w:rFonts w:hint="eastAsia"/>
+        </w:rPr>
+        <w:t>desc</w:t>
+      </w:r>
+      <w:proofErr w:type="spellEnd"/>
+      <w:r>
+        <w:rPr>
+          <w:rFonts w:hint="eastAsia"/>
+        </w:rPr>
+        <w:t>模块中module相关信息进行校验</w:t>
+      </w:r>
+    </w:p>
+    <w:p>
+      <w:r>
+        <w:t>M</w:t>
+      </w:r>
+      <w:r>
+        <w:rPr>
+          <w:rFonts w:hint="eastAsia"/>
+        </w:rPr>
+        <w:t>odule：对剩余的module</w:t>
+      </w:r>
+      <w:r>
+        <w:t xml:space="preserve"> </w:t>
+      </w:r>
+      <w:r>
+        <w:rPr>
+          <w:rFonts w:hint="eastAsia"/>
+        </w:rPr>
+        <w:t>进行校验</w:t>
+      </w:r>
+    </w:p>
+    <w:p/>
+    <w:p>
+      <w:r>
+        <w:rPr>
+          <w:rFonts w:hint="eastAsia"/>
+        </w:rPr>
+        <w:t>方案二：将flash分为三部分(或使用</w:t>
+      </w:r>
+      <w:proofErr w:type="spellStart"/>
+      <w:r>
+        <w:rPr>
+          <w:rFonts w:hint="eastAsia"/>
+        </w:rPr>
+        <w:t>eeprom</w:t>
+      </w:r>
+      <w:proofErr w:type="spellEnd"/>
+      <w:r>
+        <w:rPr>
+          <w:rFonts w:hint="eastAsia"/>
+        </w:rPr>
+        <w:t>)：bootloader，</w:t>
+      </w:r>
+      <w:r>
+        <w:t>app</w:t>
+      </w:r>
+      <w:r>
+        <w:rPr>
+          <w:rFonts w:hint="eastAsia"/>
+        </w:rPr>
+        <w:t xml:space="preserve"> </w:t>
+      </w:r>
+      <w:proofErr w:type="spellStart"/>
+      <w:r>
+        <w:rPr>
+          <w:rFonts w:hint="eastAsia"/>
+        </w:rPr>
+        <w:t>crc</w:t>
+      </w:r>
+      <w:proofErr w:type="spellEnd"/>
+      <w:r>
+        <w:t>, app</w:t>
+      </w:r>
+    </w:p>
+    <w:p>
+      <w:r>
+        <w:rPr>
+          <w:rFonts w:hint="eastAsia"/>
+        </w:rPr>
+        <w:t>1 设置一条</w:t>
+      </w:r>
+      <w:proofErr w:type="spellStart"/>
+      <w:r>
+        <w:rPr>
+          <w:rFonts w:hint="eastAsia"/>
+        </w:rPr>
+        <w:t>crc</w:t>
+      </w:r>
+      <w:proofErr w:type="spellEnd"/>
+      <w:r>
+        <w:rPr>
+          <w:rFonts w:hint="eastAsia"/>
+        </w:rPr>
+        <w:t>值写入命令，空中升级时可以更新该值</w:t>
+      </w:r>
+    </w:p>
+    <w:p>
+      <w:r>
+        <w:t xml:space="preserve">2 </w:t>
+      </w:r>
+      <w:r>
+        <w:rPr>
+          <w:rFonts w:hint="eastAsia"/>
+        </w:rPr>
+        <w:t>该部分生成一段固件，可以直接烧录。 用工具生产时，将烧入两次：app</w:t>
+      </w:r>
+      <w:r>
+        <w:t xml:space="preserve"> </w:t>
+      </w:r>
+      <w:proofErr w:type="spellStart"/>
+      <w:r>
+        <w:rPr>
+          <w:rFonts w:hint="eastAsia"/>
+        </w:rPr>
+        <w:t>crc</w:t>
+      </w:r>
+      <w:proofErr w:type="spellEnd"/>
+      <w:r>
+        <w:rPr>
+          <w:rFonts w:hint="eastAsia"/>
+        </w:rPr>
+        <w:t>，app</w:t>
+      </w:r>
+    </w:p>
+    <w:p/>
+    <w:p>
+      <w:r>
+        <w:rPr>
+          <w:rFonts w:hint="eastAsia"/>
+        </w:rPr>
+        <w:t>方案三：</w:t>
+      </w:r>
+      <w:r>
+        <w:rPr>
+          <w:rFonts w:hint="eastAsia"/>
+        </w:rPr>
+        <w:t>在程序</w:t>
+      </w:r>
+      <w:proofErr w:type="gramStart"/>
+      <w:r>
+        <w:rPr>
+          <w:rFonts w:hint="eastAsia"/>
+        </w:rPr>
+        <w:t>描述区</w:t>
+      </w:r>
+      <w:proofErr w:type="gramEnd"/>
+      <w:r>
+        <w:rPr>
+          <w:rFonts w:hint="eastAsia"/>
+        </w:rPr>
+        <w:t>加一个标志位，用于标识程序是否需要进行校验。当进行</w:t>
+      </w:r>
+      <w:proofErr w:type="spellStart"/>
+      <w:r>
+        <w:rPr>
+          <w:rFonts w:hint="eastAsia"/>
+        </w:rPr>
+        <w:t>ota</w:t>
+      </w:r>
+      <w:proofErr w:type="spellEnd"/>
+      <w:r>
+        <w:rPr>
+          <w:rFonts w:hint="eastAsia"/>
+        </w:rPr>
+        <w:t>升级时，清除该位，并写入校验值进行校验。</w:t>
+      </w:r>
+    </w:p>
+    <w:p>
+      <w:r>
+        <w:rPr>
+          <w:rFonts w:hint="eastAsia"/>
+        </w:rPr>
+        <w:t>该方案有以下优点：使用工具下载时是需要下载一次固件，同时固件不需要外部修改。</w:t>
+      </w:r>
+    </w:p>
+    <w:p>
+      <w:r>
+        <w:rPr>
+          <w:rFonts w:hint="eastAsia"/>
+        </w:rPr>
+        <w:t>该方案有一下缺点：节点没有进行过</w:t>
+      </w:r>
+      <w:proofErr w:type="spellStart"/>
+      <w:r>
+        <w:rPr>
+          <w:rFonts w:hint="eastAsia"/>
+        </w:rPr>
+        <w:t>ota</w:t>
+      </w:r>
+      <w:proofErr w:type="spellEnd"/>
+      <w:r>
+        <w:rPr>
+          <w:rFonts w:hint="eastAsia"/>
+        </w:rPr>
+        <w:t>升级时上</w:t>
+      </w:r>
+      <w:proofErr w:type="gramStart"/>
+      <w:r>
+        <w:rPr>
+          <w:rFonts w:hint="eastAsia"/>
+        </w:rPr>
+        <w:t>电不会</w:t>
+      </w:r>
+      <w:proofErr w:type="gramEnd"/>
+      <w:r>
+        <w:rPr>
+          <w:rFonts w:hint="eastAsia"/>
+        </w:rPr>
+        <w:t>进行程序校验，如果因为某些意外固件程序被损坏</w:t>
+      </w:r>
+      <w:proofErr w:type="gramStart"/>
+      <w:r>
+        <w:rPr>
+          <w:rFonts w:hint="eastAsia"/>
+        </w:rPr>
+        <w:t>且程序</w:t>
+      </w:r>
+      <w:proofErr w:type="gramEnd"/>
+      <w:r>
+        <w:rPr>
+          <w:rFonts w:hint="eastAsia"/>
+        </w:rPr>
+        <w:t>复位，则不能检测出程序损坏。</w:t>
+      </w:r>
+      <w:proofErr w:type="gramStart"/>
+      <w:r>
+        <w:rPr>
+          <w:rFonts w:hint="eastAsia"/>
+        </w:rPr>
+        <w:t>描述区</w:t>
+      </w:r>
+      <w:proofErr w:type="gramEnd"/>
+      <w:r>
+        <w:rPr>
+          <w:rFonts w:hint="eastAsia"/>
+        </w:rPr>
+        <w:t>至少占用512字节，有些浪费空间。</w:t>
+      </w:r>
+      <w:r>
+        <w:rPr>
+          <w:rFonts w:hint="eastAsia"/>
+        </w:rPr>
+        <w:t>如果将</w:t>
+      </w:r>
+      <w:proofErr w:type="gramStart"/>
+      <w:r>
+        <w:rPr>
+          <w:rFonts w:hint="eastAsia"/>
+        </w:rPr>
+        <w:t>描述区</w:t>
+      </w:r>
+      <w:proofErr w:type="gramEnd"/>
+      <w:r>
+        <w:rPr>
+          <w:rFonts w:hint="eastAsia"/>
+        </w:rPr>
+        <w:t>放在</w:t>
+      </w:r>
+      <w:proofErr w:type="spellStart"/>
+      <w:r>
+        <w:rPr>
+          <w:rFonts w:hint="eastAsia"/>
+        </w:rPr>
+        <w:t>init</w:t>
+      </w:r>
+      <w:proofErr w:type="spellEnd"/>
+      <w:r>
+        <w:rPr>
+          <w:rFonts w:hint="eastAsia"/>
+        </w:rPr>
+        <w:t>模块中间，则有少量程序不能校验到。</w:t>
+      </w:r>
+    </w:p>
+    <w:p/>
+    <w:p>
+      <w:pPr>
+        <w:rPr>
+          <w:rFonts w:hint="eastAsia"/>
+        </w:rPr>
+      </w:pPr>
+      <w:r>
+        <w:rPr>
+          <w:rFonts w:hint="eastAsia"/>
+        </w:rPr>
+        <w:t>假如程序起始地址可以不为0x</w:t>
+      </w:r>
+      <w:r>
+        <w:t>200</w:t>
+      </w:r>
+      <w:r>
+        <w:rPr>
+          <w:rFonts w:hint="eastAsia"/>
+        </w:rPr>
+        <w:t>倍数，则较容易解决。如将程序放置在0x</w:t>
+      </w:r>
+      <w:r>
+        <w:t>8004F00</w:t>
+      </w:r>
+      <w:r>
+        <w:rPr>
+          <w:rFonts w:hint="eastAsia"/>
+        </w:rPr>
+        <w:t>处</w:t>
       </w:r>
       <w:bookmarkStart w:id="0" w:name="_GoBack"/>
       <w:bookmarkEnd w:id="0"/>
     </w:p>
     <w:p/>
+    <w:p>
+      <w:pPr>
+        <w:rPr>
+          <w:rFonts w:hint="eastAsia"/>
+        </w:rPr>
+      </w:pPr>
+    </w:p>
     <w:sectPr>
       <w:pgSz w:w="11906" w:h="16838"/>
       <w:pgMar w:top="1440" w:right="1800" w:bottom="1440" w:left="1800" w:header="851" w:footer="992" w:gutter="0"/>
@@ -3902,7 +4415,7 @@
 </file>
 
 <file path=customXml/itemProps1.xml><?xml version="1.0" encoding="utf-8"?>
-<ds:datastoreItem xmlns:ds="http://schemas.openxmlformats.org/officeDocument/2006/customXml" ds:itemID="{E009FC0F-2B8D-4DB2-82EF-A8E52F794430}">
+<ds:datastoreItem xmlns:ds="http://schemas.openxmlformats.org/officeDocument/2006/customXml" ds:itemID="{2DEE72F0-3DE8-41EE-A4B0-85B9CF85A95E}">
   <ds:schemaRefs>
     <ds:schemaRef ds:uri="http://schemas.openxmlformats.org/officeDocument/2006/bibliography"/>
   </ds:schemaRefs>

</xml_diff>

<commit_message>
generate the firmware with crc check
</commit_message>
<xml_diff>
--- a/doc/升级方案设计.docx
+++ b/doc/升级方案设计.docx
@@ -39,19 +39,44 @@
       </w:pPr>
     </w:p>
     <w:p>
-      <w:r>
-        <w:rPr>
-          <w:rFonts w:hint="eastAsia"/>
-        </w:rPr>
-        <w:t>升级流程</w:t>
-      </w:r>
-    </w:p>
-    <w:p>
       <w:pPr>
         <w:jc w:val="center"/>
       </w:pPr>
-      <w:r>
-        <w:object w:dxaOrig="9689" w:dyaOrig="11669">
+    </w:p>
+    <w:p>
+      <w:pPr>
+        <w:jc w:val="center"/>
+      </w:pPr>
+    </w:p>
+    <w:p>
+      <w:pPr>
+        <w:widowControl/>
+        <w:jc w:val="left"/>
+      </w:pPr>
+      <w:r>
+        <w:br w:type="page"/>
+      </w:r>
+    </w:p>
+    <w:p>
+      <w:r>
+        <w:lastRenderedPageBreak/>
+        <w:t>O</w:t>
+      </w:r>
+      <w:r>
+        <w:rPr>
+          <w:rFonts w:hint="eastAsia"/>
+        </w:rPr>
+        <w:t>TA升级中节点工作流程</w:t>
+      </w:r>
+      <w:bookmarkStart w:id="0" w:name="_GoBack"/>
+      <w:bookmarkEnd w:id="0"/>
+    </w:p>
+    <w:p>
+      <w:pPr>
+        <w:jc w:val="center"/>
+      </w:pPr>
+      <w:r>
+        <w:object w:dxaOrig="9391" w:dyaOrig="11669">
           <v:shapetype id="_x0000_t75" coordsize="21600,21600" o:spt="75" o:preferrelative="t" path="m@4@5l@4@11@9@11@9@5xe" filled="f" stroked="f">
             <v:stroke joinstyle="miter"/>
             <v:formulas>
@@ -71,10 +96,10 @@
             <v:path o:extrusionok="f" gradientshapeok="t" o:connecttype="rect"/>
             <o:lock v:ext="edit" aspectratio="t"/>
           </v:shapetype>
-          <v:shape id="_x0000_i1025" type="#_x0000_t75" style="width:415.5pt;height:500pt" o:ole="">
+          <v:shape id="_x0000_i1025" type="#_x0000_t75" style="width:414.75pt;height:516pt" o:ole="">
             <v:imagedata r:id="rId6" o:title=""/>
           </v:shape>
-          <o:OLEObject Type="Embed" ProgID="Visio.Drawing.15" ShapeID="_x0000_i1025" DrawAspect="Content" ObjectID="_1536498972" r:id="rId7"/>
+          <o:OLEObject Type="Embed" ProgID="Visio.Drawing.15" ShapeID="_x0000_i1025" DrawAspect="Content" ObjectID="_1536654434" r:id="rId7"/>
         </w:object>
       </w:r>
     </w:p>
@@ -123,14 +148,7 @@
         <w:rPr>
           <w:rFonts w:hint="eastAsia"/>
         </w:rPr>
-        <w:t>命令（跳转至应用）；如果没有升级任务安排，网关判断节点状态异常，或者网关需要等待一段时间进行升级，则发送节点休眠</w:t>
-      </w:r>
-      <w:r>
-        <w:rPr>
-          <w:rFonts w:hint="eastAsia"/>
-        </w:rPr>
-        <w:lastRenderedPageBreak/>
-        <w:t>命令，T</w:t>
+        <w:t>命令（跳转至应用）；如果没有升级任务安排，网关判断节点状态异常，或者网关需要等待一段时间进行升级，则发送节点休眠命令，T</w:t>
       </w:r>
       <w:r>
         <w:t>1</w:t>
@@ -233,7 +251,14 @@
         <w:rPr>
           <w:rFonts w:hint="eastAsia"/>
         </w:rPr>
-        <w:t>节点发送升级请求后没用收到网关的应答，则休眠T3时间，再次请求升级，最大升级时间后未进行升级则取消升级任务。</w:t>
+        <w:t>节点发送升级请求后没用收到网关的应答，则休眠T3时间，再次请求升级，最大升级</w:t>
+      </w:r>
+      <w:r>
+        <w:rPr>
+          <w:rFonts w:hint="eastAsia"/>
+        </w:rPr>
+        <w:lastRenderedPageBreak/>
+        <w:t>时间后未进行升级则取消升级任务。</w:t>
       </w:r>
     </w:p>
     <w:p>
@@ -283,10 +308,10 @@
     <w:p>
       <w:r>
         <w:object w:dxaOrig="20375" w:dyaOrig="7037">
-          <v:shape id="_x0000_i1026" type="#_x0000_t75" style="width:414.5pt;height:143pt" o:ole="">
+          <v:shape id="_x0000_i1026" type="#_x0000_t75" style="width:414.75pt;height:142.5pt" o:ole="">
             <v:imagedata r:id="rId8" o:title=""/>
           </v:shape>
-          <o:OLEObject Type="Embed" ProgID="Visio.Drawing.15" ShapeID="_x0000_i1026" DrawAspect="Content" ObjectID="_1536498973" r:id="rId9"/>
+          <o:OLEObject Type="Embed" ProgID="Visio.Drawing.15" ShapeID="_x0000_i1026" DrawAspect="Content" ObjectID="_1536654435" r:id="rId9"/>
         </w:object>
       </w:r>
     </w:p>
@@ -920,7 +945,6 @@
         <w:rPr>
           <w:rFonts w:hint="eastAsia"/>
         </w:rPr>
-        <w:lastRenderedPageBreak/>
         <w:t>状态代码：</w:t>
       </w:r>
     </w:p>
@@ -1133,19 +1157,7 @@
         <w:rPr>
           <w:rFonts w:hint="eastAsia"/>
         </w:rPr>
-        <w:t>后跟</w:t>
-      </w:r>
-      <w:r>
-        <w:rPr>
-          <w:rFonts w:hint="eastAsia"/>
-        </w:rPr>
-        <w:t>app</w:t>
-      </w:r>
-      <w:r>
-        <w:rPr>
-          <w:rFonts w:hint="eastAsia"/>
-        </w:rPr>
-        <w:t>起始地址，app大小，</w:t>
+        <w:t>后跟app起始地址，app大小，</w:t>
       </w:r>
       <w:r>
         <w:t>CRC32</w:t>
@@ -1154,13 +1166,7 @@
         <w:rPr>
           <w:rFonts w:hint="eastAsia"/>
         </w:rPr>
-        <w:t>校验值</w:t>
-      </w:r>
-      <w:r>
-        <w:rPr>
-          <w:rFonts w:hint="eastAsia"/>
-        </w:rPr>
-        <w:t>，起始地址为0</w:t>
+        <w:t>校验值，起始地址为0</w:t>
       </w:r>
       <w:r>
         <w:t>Xffffffff</w:t>
@@ -1180,13 +1186,7 @@
         <w:t>03H：节点休眠，发送休眠时间</w:t>
       </w:r>
     </w:p>
-    <w:p>
-      <w:pPr>
-        <w:rPr>
-          <w:rFonts w:hint="eastAsia"/>
-        </w:rPr>
-      </w:pPr>
-    </w:p>
+    <w:p/>
     <w:p/>
     <w:p/>
     <w:p>
@@ -1483,6 +1483,7 @@
     </w:p>
     <w:p>
       <w:r>
+        <w:lastRenderedPageBreak/>
         <w:t>每进行程序更新时，</w:t>
       </w:r>
       <w:r>
@@ -1863,33 +1864,33 @@
         <w:rPr>
           <w:rFonts w:hint="eastAsia"/>
         </w:rPr>
+        <w:t>添加：在结构体末尾部分追加函数声明</w:t>
+      </w:r>
+    </w:p>
+    <w:p>
+      <w:r>
+        <w:rPr>
+          <w:rFonts w:hint="eastAsia"/>
+        </w:rPr>
+        <w:t>删除：声明不变，将定义中对应的函数赋为NULL</w:t>
+      </w:r>
+    </w:p>
+    <w:p>
+      <w:r>
+        <w:rPr>
+          <w:rFonts w:hint="eastAsia"/>
+        </w:rPr>
+        <w:t>修改：修改函数即可</w:t>
+      </w:r>
+    </w:p>
+    <w:p/>
+    <w:p/>
+    <w:p>
+      <w:r>
+        <w:rPr>
+          <w:rFonts w:hint="eastAsia"/>
+        </w:rPr>
         <w:lastRenderedPageBreak/>
-        <w:t>添加：在结构体末尾部分追加函数声明</w:t>
-      </w:r>
-    </w:p>
-    <w:p>
-      <w:r>
-        <w:rPr>
-          <w:rFonts w:hint="eastAsia"/>
-        </w:rPr>
-        <w:t>删除：声明不变，将定义中对应的函数赋为NULL</w:t>
-      </w:r>
-    </w:p>
-    <w:p>
-      <w:r>
-        <w:rPr>
-          <w:rFonts w:hint="eastAsia"/>
-        </w:rPr>
-        <w:t>修改：修改函数即可</w:t>
-      </w:r>
-    </w:p>
-    <w:p/>
-    <w:p/>
-    <w:p>
-      <w:r>
-        <w:rPr>
-          <w:rFonts w:hint="eastAsia"/>
-        </w:rPr>
         <w:t>问题：</w:t>
       </w:r>
     </w:p>
@@ -2342,71 +2343,407 @@
         <w:rPr>
           <w:rFonts w:hint="eastAsia"/>
         </w:rPr>
-        <w:t>padding以后的大bin文件，但是这个bin文件可能比较大！ 也是一种</w:t>
-      </w:r>
-      <w:r>
-        <w:rPr>
-          <w:rFonts w:hint="eastAsia"/>
-        </w:rPr>
+        <w:t>padding以后的大bin文件，但是这个bin文件可能比较大！ 也是一种方案。</w:t>
+      </w:r>
+    </w:p>
+    <w:p/>
+    <w:p>
+      <w:r>
+        <w:rPr>
+          <w:rFonts w:hint="eastAsia"/>
+        </w:rPr>
+        <w:t>目前想法：</w:t>
+      </w:r>
+    </w:p>
+    <w:p>
+      <w:r>
+        <w:rPr>
+          <w:rFonts w:hint="eastAsia"/>
+        </w:rPr>
+        <w:t>方案</w:t>
+      </w:r>
+      <w:proofErr w:type="gramStart"/>
+      <w:r>
+        <w:rPr>
+          <w:rFonts w:hint="eastAsia"/>
+        </w:rPr>
+        <w:t>一</w:t>
+      </w:r>
+      <w:proofErr w:type="gramEnd"/>
+      <w:r>
+        <w:rPr>
+          <w:rFonts w:hint="eastAsia"/>
+        </w:rPr>
+        <w:t>：</w:t>
+      </w:r>
+      <w:r>
+        <w:rPr>
+          <w:rFonts w:hint="eastAsia"/>
+        </w:rPr>
+        <w:t>3个</w:t>
+      </w:r>
+      <w:proofErr w:type="spellStart"/>
+      <w:r>
+        <w:rPr>
+          <w:rFonts w:hint="eastAsia"/>
+        </w:rPr>
+        <w:t>crc</w:t>
+      </w:r>
+      <w:proofErr w:type="spellEnd"/>
+      <w:r>
+        <w:rPr>
+          <w:rFonts w:hint="eastAsia"/>
+        </w:rPr>
+        <w:t>值：</w:t>
+      </w:r>
+      <w:proofErr w:type="spellStart"/>
+      <w:r>
+        <w:rPr>
+          <w:rFonts w:hint="eastAsia"/>
+        </w:rPr>
+        <w:t>init</w:t>
+      </w:r>
+      <w:proofErr w:type="spellEnd"/>
+      <w:r>
+        <w:rPr>
+          <w:rFonts w:hint="eastAsia"/>
+        </w:rPr>
+        <w:t>，</w:t>
+      </w:r>
+      <w:proofErr w:type="spellStart"/>
+      <w:r>
+        <w:rPr>
+          <w:rFonts w:hint="eastAsia"/>
+        </w:rPr>
+        <w:t>desc</w:t>
+      </w:r>
+      <w:proofErr w:type="spellEnd"/>
+      <w:r>
+        <w:rPr>
+          <w:rFonts w:hint="eastAsia"/>
+        </w:rPr>
+        <w:t>，module</w:t>
+      </w:r>
+    </w:p>
+    <w:p>
+      <w:proofErr w:type="spellStart"/>
+      <w:r>
+        <w:t>I</w:t>
+      </w:r>
+      <w:r>
+        <w:rPr>
+          <w:rFonts w:hint="eastAsia"/>
+        </w:rPr>
+        <w:t>nit</w:t>
+      </w:r>
+      <w:proofErr w:type="spellEnd"/>
+      <w:r>
+        <w:rPr>
+          <w:rFonts w:hint="eastAsia"/>
+        </w:rPr>
+        <w:t>：对</w:t>
+      </w:r>
+      <w:proofErr w:type="spellStart"/>
+      <w:r>
+        <w:rPr>
+          <w:rFonts w:hint="eastAsia"/>
+        </w:rPr>
+        <w:t>init</w:t>
+      </w:r>
+      <w:proofErr w:type="spellEnd"/>
+      <w:r>
+        <w:rPr>
+          <w:rFonts w:hint="eastAsia"/>
+        </w:rPr>
+        <w:t>模块进行校验</w:t>
+      </w:r>
+    </w:p>
+    <w:p>
+      <w:proofErr w:type="spellStart"/>
+      <w:r>
         <w:lastRenderedPageBreak/>
-        <w:t>方案。</w:t>
-      </w:r>
-    </w:p>
-    <w:p/>
-    <w:p>
-      <w:r>
-        <w:rPr>
-          <w:rFonts w:hint="eastAsia"/>
-        </w:rPr>
-        <w:t>目前想法：</w:t>
-      </w:r>
-    </w:p>
-    <w:p>
-      <w:r>
-        <w:rPr>
-          <w:rFonts w:hint="eastAsia"/>
-        </w:rPr>
-        <w:t>方案</w:t>
+        <w:t>D</w:t>
+      </w:r>
+      <w:r>
+        <w:rPr>
+          <w:rFonts w:hint="eastAsia"/>
+        </w:rPr>
+        <w:t>esc</w:t>
+      </w:r>
+      <w:proofErr w:type="spellEnd"/>
+      <w:r>
+        <w:rPr>
+          <w:rFonts w:hint="eastAsia"/>
+        </w:rPr>
+        <w:t>：对</w:t>
+      </w:r>
+      <w:proofErr w:type="spellStart"/>
+      <w:r>
+        <w:rPr>
+          <w:rFonts w:hint="eastAsia"/>
+        </w:rPr>
+        <w:t>desc</w:t>
+      </w:r>
+      <w:proofErr w:type="spellEnd"/>
+      <w:r>
+        <w:rPr>
+          <w:rFonts w:hint="eastAsia"/>
+        </w:rPr>
+        <w:t>模块中module相关信息进行校验</w:t>
+      </w:r>
+    </w:p>
+    <w:p>
+      <w:r>
+        <w:t>M</w:t>
+      </w:r>
+      <w:r>
+        <w:rPr>
+          <w:rFonts w:hint="eastAsia"/>
+        </w:rPr>
+        <w:t>odule：对剩余的module</w:t>
+      </w:r>
+      <w:r>
+        <w:t xml:space="preserve"> </w:t>
+      </w:r>
+      <w:r>
+        <w:rPr>
+          <w:rFonts w:hint="eastAsia"/>
+        </w:rPr>
+        <w:t>进行校验</w:t>
+      </w:r>
+    </w:p>
+    <w:p/>
+    <w:p>
+      <w:r>
+        <w:rPr>
+          <w:rFonts w:hint="eastAsia"/>
+        </w:rPr>
+        <w:t>方案二：将flash分为三部分(或使用</w:t>
+      </w:r>
+      <w:proofErr w:type="spellStart"/>
+      <w:r>
+        <w:rPr>
+          <w:rFonts w:hint="eastAsia"/>
+        </w:rPr>
+        <w:t>eeprom</w:t>
+      </w:r>
+      <w:proofErr w:type="spellEnd"/>
+      <w:r>
+        <w:rPr>
+          <w:rFonts w:hint="eastAsia"/>
+        </w:rPr>
+        <w:t>)：bootloader，</w:t>
+      </w:r>
+      <w:r>
+        <w:t>app</w:t>
+      </w:r>
+      <w:r>
+        <w:rPr>
+          <w:rFonts w:hint="eastAsia"/>
+        </w:rPr>
+        <w:t xml:space="preserve"> </w:t>
+      </w:r>
+      <w:proofErr w:type="spellStart"/>
+      <w:r>
+        <w:rPr>
+          <w:rFonts w:hint="eastAsia"/>
+        </w:rPr>
+        <w:t>crc</w:t>
+      </w:r>
+      <w:proofErr w:type="spellEnd"/>
+      <w:r>
+        <w:t>, app</w:t>
+      </w:r>
+    </w:p>
+    <w:p>
+      <w:r>
+        <w:rPr>
+          <w:rFonts w:hint="eastAsia"/>
+        </w:rPr>
+        <w:t>1 设置一条</w:t>
+      </w:r>
+      <w:proofErr w:type="spellStart"/>
+      <w:r>
+        <w:rPr>
+          <w:rFonts w:hint="eastAsia"/>
+        </w:rPr>
+        <w:t>crc</w:t>
+      </w:r>
+      <w:proofErr w:type="spellEnd"/>
+      <w:r>
+        <w:rPr>
+          <w:rFonts w:hint="eastAsia"/>
+        </w:rPr>
+        <w:t>值写入命令，空中升级时可以更新该值</w:t>
+      </w:r>
+    </w:p>
+    <w:p>
+      <w:r>
+        <w:t xml:space="preserve">2 </w:t>
+      </w:r>
+      <w:r>
+        <w:rPr>
+          <w:rFonts w:hint="eastAsia"/>
+        </w:rPr>
+        <w:t>该部分生成一段固件，可以直接烧录。 用工具生产时，将烧入两次：app</w:t>
+      </w:r>
+      <w:r>
+        <w:t xml:space="preserve"> </w:t>
+      </w:r>
+      <w:proofErr w:type="spellStart"/>
+      <w:r>
+        <w:rPr>
+          <w:rFonts w:hint="eastAsia"/>
+        </w:rPr>
+        <w:t>crc</w:t>
+      </w:r>
+      <w:proofErr w:type="spellEnd"/>
+      <w:r>
+        <w:rPr>
+          <w:rFonts w:hint="eastAsia"/>
+        </w:rPr>
+        <w:t>，app</w:t>
+      </w:r>
+    </w:p>
+    <w:p/>
+    <w:p>
+      <w:r>
+        <w:rPr>
+          <w:rFonts w:hint="eastAsia"/>
+        </w:rPr>
+        <w:t>方案三：</w:t>
+      </w:r>
+      <w:r>
+        <w:rPr>
+          <w:rFonts w:hint="eastAsia"/>
+        </w:rPr>
+        <w:t>在程序</w:t>
       </w:r>
       <w:proofErr w:type="gramStart"/>
       <w:r>
         <w:rPr>
           <w:rFonts w:hint="eastAsia"/>
         </w:rPr>
-        <w:t>一</w:t>
+        <w:t>描述区</w:t>
       </w:r>
       <w:proofErr w:type="gramEnd"/>
       <w:r>
         <w:rPr>
           <w:rFonts w:hint="eastAsia"/>
         </w:rPr>
-        <w:t>：</w:t>
-      </w:r>
-      <w:r>
-        <w:rPr>
-          <w:rFonts w:hint="eastAsia"/>
-        </w:rPr>
-        <w:t>3个</w:t>
+        <w:t>加一个标志位，用于标识程序是否需要进行校验。当进行</w:t>
       </w:r>
       <w:proofErr w:type="spellStart"/>
       <w:r>
         <w:rPr>
           <w:rFonts w:hint="eastAsia"/>
         </w:rPr>
-        <w:t>crc</w:t>
+        <w:t>ota</w:t>
       </w:r>
       <w:proofErr w:type="spellEnd"/>
       <w:r>
         <w:rPr>
           <w:rFonts w:hint="eastAsia"/>
         </w:rPr>
-        <w:t>值：</w:t>
+        <w:t>升级时，清除该位，并写入校验值进行校验。</w:t>
+      </w:r>
+    </w:p>
+    <w:p>
+      <w:r>
+        <w:rPr>
+          <w:rFonts w:hint="eastAsia"/>
+        </w:rPr>
+        <w:t>该方案有以下优点：使用工具下载时是需要下载一次固件，同时固件不需要外部修改。</w:t>
+      </w:r>
+    </w:p>
+    <w:p>
+      <w:r>
+        <w:rPr>
+          <w:rFonts w:hint="eastAsia"/>
+        </w:rPr>
+        <w:t>该方案有一下缺点：节点没有进行过</w:t>
       </w:r>
       <w:proofErr w:type="spellStart"/>
       <w:r>
         <w:rPr>
           <w:rFonts w:hint="eastAsia"/>
         </w:rPr>
+        <w:t>ota</w:t>
+      </w:r>
+      <w:proofErr w:type="spellEnd"/>
+      <w:r>
+        <w:rPr>
+          <w:rFonts w:hint="eastAsia"/>
+        </w:rPr>
+        <w:t>升级时上</w:t>
+      </w:r>
+      <w:proofErr w:type="gramStart"/>
+      <w:r>
+        <w:rPr>
+          <w:rFonts w:hint="eastAsia"/>
+        </w:rPr>
+        <w:t>电不会</w:t>
+      </w:r>
+      <w:proofErr w:type="gramEnd"/>
+      <w:r>
+        <w:rPr>
+          <w:rFonts w:hint="eastAsia"/>
+        </w:rPr>
+        <w:t>进行程序校验，如果因为某些意外固件程序被损坏</w:t>
+      </w:r>
+      <w:proofErr w:type="gramStart"/>
+      <w:r>
+        <w:rPr>
+          <w:rFonts w:hint="eastAsia"/>
+        </w:rPr>
+        <w:t>且程序</w:t>
+      </w:r>
+      <w:proofErr w:type="gramEnd"/>
+      <w:r>
+        <w:rPr>
+          <w:rFonts w:hint="eastAsia"/>
+        </w:rPr>
+        <w:t>复位，则不能检测出程序损坏。</w:t>
+      </w:r>
+      <w:proofErr w:type="gramStart"/>
+      <w:r>
+        <w:rPr>
+          <w:rFonts w:hint="eastAsia"/>
+        </w:rPr>
+        <w:t>描述区</w:t>
+      </w:r>
+      <w:proofErr w:type="gramEnd"/>
+      <w:r>
+        <w:rPr>
+          <w:rFonts w:hint="eastAsia"/>
+        </w:rPr>
+        <w:t>至少占用512字节，有些浪费空间。</w:t>
+      </w:r>
+      <w:r>
+        <w:rPr>
+          <w:rFonts w:hint="eastAsia"/>
+        </w:rPr>
+        <w:t>如果将</w:t>
+      </w:r>
+      <w:proofErr w:type="gramStart"/>
+      <w:r>
+        <w:rPr>
+          <w:rFonts w:hint="eastAsia"/>
+        </w:rPr>
+        <w:t>描述区</w:t>
+      </w:r>
+      <w:proofErr w:type="gramEnd"/>
+      <w:r>
+        <w:rPr>
+          <w:rFonts w:hint="eastAsia"/>
+        </w:rPr>
+        <w:t>放在</w:t>
+      </w:r>
+      <w:proofErr w:type="spellStart"/>
+      <w:r>
+        <w:rPr>
+          <w:rFonts w:hint="eastAsia"/>
+        </w:rPr>
         <w:t>init</w:t>
       </w:r>
       <w:proofErr w:type="spellEnd"/>
@@ -2414,358 +2751,11 @@
         <w:rPr>
           <w:rFonts w:hint="eastAsia"/>
         </w:rPr>
-        <w:t>，</w:t>
-      </w:r>
-      <w:proofErr w:type="spellStart"/>
-      <w:r>
-        <w:rPr>
-          <w:rFonts w:hint="eastAsia"/>
-        </w:rPr>
-        <w:t>desc</w:t>
-      </w:r>
-      <w:proofErr w:type="spellEnd"/>
-      <w:r>
-        <w:rPr>
-          <w:rFonts w:hint="eastAsia"/>
-        </w:rPr>
-        <w:t>，module</w:t>
-      </w:r>
-    </w:p>
-    <w:p>
-      <w:proofErr w:type="spellStart"/>
-      <w:r>
-        <w:t>I</w:t>
-      </w:r>
-      <w:r>
-        <w:rPr>
-          <w:rFonts w:hint="eastAsia"/>
-        </w:rPr>
-        <w:t>nit</w:t>
-      </w:r>
-      <w:proofErr w:type="spellEnd"/>
-      <w:r>
-        <w:rPr>
-          <w:rFonts w:hint="eastAsia"/>
-        </w:rPr>
-        <w:t>：对</w:t>
-      </w:r>
-      <w:proofErr w:type="spellStart"/>
-      <w:r>
-        <w:rPr>
-          <w:rFonts w:hint="eastAsia"/>
-        </w:rPr>
-        <w:t>init</w:t>
-      </w:r>
-      <w:proofErr w:type="spellEnd"/>
-      <w:r>
-        <w:rPr>
-          <w:rFonts w:hint="eastAsia"/>
-        </w:rPr>
-        <w:t>模块进行校验</w:t>
-      </w:r>
-    </w:p>
-    <w:p>
-      <w:proofErr w:type="spellStart"/>
-      <w:r>
-        <w:t>D</w:t>
-      </w:r>
-      <w:r>
-        <w:rPr>
-          <w:rFonts w:hint="eastAsia"/>
-        </w:rPr>
-        <w:t>esc</w:t>
-      </w:r>
-      <w:proofErr w:type="spellEnd"/>
-      <w:r>
-        <w:rPr>
-          <w:rFonts w:hint="eastAsia"/>
-        </w:rPr>
-        <w:t>：对</w:t>
-      </w:r>
-      <w:proofErr w:type="spellStart"/>
-      <w:r>
-        <w:rPr>
-          <w:rFonts w:hint="eastAsia"/>
-        </w:rPr>
-        <w:t>desc</w:t>
-      </w:r>
-      <w:proofErr w:type="spellEnd"/>
-      <w:r>
-        <w:rPr>
-          <w:rFonts w:hint="eastAsia"/>
-        </w:rPr>
-        <w:t>模块中module相关信息进行校验</w:t>
-      </w:r>
-    </w:p>
-    <w:p>
-      <w:r>
-        <w:t>M</w:t>
-      </w:r>
-      <w:r>
-        <w:rPr>
-          <w:rFonts w:hint="eastAsia"/>
-        </w:rPr>
-        <w:t>odule：对剩余的module</w:t>
-      </w:r>
-      <w:r>
-        <w:t xml:space="preserve"> </w:t>
-      </w:r>
-      <w:r>
-        <w:rPr>
-          <w:rFonts w:hint="eastAsia"/>
-        </w:rPr>
-        <w:t>进行校验</w:t>
-      </w:r>
-    </w:p>
-    <w:p/>
-    <w:p>
-      <w:r>
-        <w:rPr>
-          <w:rFonts w:hint="eastAsia"/>
-        </w:rPr>
-        <w:t>方案二：将flash分为三部分(或使用</w:t>
-      </w:r>
-      <w:proofErr w:type="spellStart"/>
-      <w:r>
-        <w:rPr>
-          <w:rFonts w:hint="eastAsia"/>
-        </w:rPr>
-        <w:t>eeprom</w:t>
-      </w:r>
-      <w:proofErr w:type="spellEnd"/>
-      <w:r>
-        <w:rPr>
-          <w:rFonts w:hint="eastAsia"/>
-        </w:rPr>
-        <w:t>)：bootloader，</w:t>
-      </w:r>
-      <w:r>
-        <w:t>app</w:t>
-      </w:r>
-      <w:r>
-        <w:rPr>
-          <w:rFonts w:hint="eastAsia"/>
-        </w:rPr>
-        <w:t xml:space="preserve"> </w:t>
-      </w:r>
-      <w:proofErr w:type="spellStart"/>
-      <w:r>
-        <w:rPr>
-          <w:rFonts w:hint="eastAsia"/>
-        </w:rPr>
-        <w:t>crc</w:t>
-      </w:r>
-      <w:proofErr w:type="spellEnd"/>
-      <w:r>
-        <w:t>, app</w:t>
-      </w:r>
-    </w:p>
-    <w:p>
-      <w:r>
-        <w:rPr>
-          <w:rFonts w:hint="eastAsia"/>
-        </w:rPr>
-        <w:t>1 设置一条</w:t>
-      </w:r>
-      <w:proofErr w:type="spellStart"/>
-      <w:r>
-        <w:rPr>
-          <w:rFonts w:hint="eastAsia"/>
-        </w:rPr>
-        <w:t>crc</w:t>
-      </w:r>
-      <w:proofErr w:type="spellEnd"/>
-      <w:r>
-        <w:rPr>
-          <w:rFonts w:hint="eastAsia"/>
-        </w:rPr>
-        <w:t>值写入命令，空中升级时可以更新该值</w:t>
-      </w:r>
-    </w:p>
-    <w:p>
-      <w:r>
-        <w:t xml:space="preserve">2 </w:t>
-      </w:r>
-      <w:r>
-        <w:rPr>
-          <w:rFonts w:hint="eastAsia"/>
-        </w:rPr>
-        <w:t>该部分生成一段固件，可以直接烧录。 用工具生产时，将烧入两次：app</w:t>
-      </w:r>
-      <w:r>
-        <w:t xml:space="preserve"> </w:t>
-      </w:r>
-      <w:proofErr w:type="spellStart"/>
-      <w:r>
-        <w:rPr>
-          <w:rFonts w:hint="eastAsia"/>
-        </w:rPr>
-        <w:t>crc</w:t>
-      </w:r>
-      <w:proofErr w:type="spellEnd"/>
-      <w:r>
-        <w:rPr>
-          <w:rFonts w:hint="eastAsia"/>
-        </w:rPr>
-        <w:t>，app</w:t>
-      </w:r>
-    </w:p>
-    <w:p/>
-    <w:p>
-      <w:r>
-        <w:rPr>
-          <w:rFonts w:hint="eastAsia"/>
-        </w:rPr>
-        <w:t>方案三：</w:t>
-      </w:r>
-      <w:r>
-        <w:rPr>
-          <w:rFonts w:hint="eastAsia"/>
-        </w:rPr>
-        <w:t>在程序</w:t>
-      </w:r>
-      <w:proofErr w:type="gramStart"/>
-      <w:r>
-        <w:rPr>
-          <w:rFonts w:hint="eastAsia"/>
-        </w:rPr>
-        <w:t>描述区</w:t>
-      </w:r>
-      <w:proofErr w:type="gramEnd"/>
-      <w:r>
-        <w:rPr>
-          <w:rFonts w:hint="eastAsia"/>
-        </w:rPr>
-        <w:t>加一个标志位，用于标识程序是否需要进行校验。当进行</w:t>
-      </w:r>
-      <w:proofErr w:type="spellStart"/>
-      <w:r>
-        <w:rPr>
-          <w:rFonts w:hint="eastAsia"/>
-        </w:rPr>
-        <w:t>ota</w:t>
-      </w:r>
-      <w:proofErr w:type="spellEnd"/>
-      <w:r>
-        <w:rPr>
-          <w:rFonts w:hint="eastAsia"/>
-        </w:rPr>
-        <w:t>升级时，清除该位，并写入校验值进行校验。</w:t>
-      </w:r>
-    </w:p>
-    <w:p>
-      <w:r>
-        <w:rPr>
-          <w:rFonts w:hint="eastAsia"/>
-        </w:rPr>
-        <w:t>该方案有以下优点：使用工具下载时是需要下载一次固件，同时固件不需要外部修改。</w:t>
-      </w:r>
-    </w:p>
-    <w:p>
-      <w:r>
-        <w:rPr>
-          <w:rFonts w:hint="eastAsia"/>
-        </w:rPr>
-        <w:t>该方案有一下缺点：节点没有进行过</w:t>
-      </w:r>
-      <w:proofErr w:type="spellStart"/>
-      <w:r>
-        <w:rPr>
-          <w:rFonts w:hint="eastAsia"/>
-        </w:rPr>
-        <w:t>ota</w:t>
-      </w:r>
-      <w:proofErr w:type="spellEnd"/>
-      <w:r>
-        <w:rPr>
-          <w:rFonts w:hint="eastAsia"/>
-        </w:rPr>
-        <w:t>升级时上</w:t>
-      </w:r>
-      <w:proofErr w:type="gramStart"/>
-      <w:r>
-        <w:rPr>
-          <w:rFonts w:hint="eastAsia"/>
-        </w:rPr>
-        <w:t>电不会</w:t>
-      </w:r>
-      <w:proofErr w:type="gramEnd"/>
-      <w:r>
-        <w:rPr>
-          <w:rFonts w:hint="eastAsia"/>
-        </w:rPr>
-        <w:t>进行程序校验，如果因为某些意外固件程序被损坏</w:t>
-      </w:r>
-      <w:proofErr w:type="gramStart"/>
-      <w:r>
-        <w:rPr>
-          <w:rFonts w:hint="eastAsia"/>
-        </w:rPr>
-        <w:t>且程序</w:t>
-      </w:r>
-      <w:proofErr w:type="gramEnd"/>
-      <w:r>
-        <w:rPr>
-          <w:rFonts w:hint="eastAsia"/>
-        </w:rPr>
-        <w:t>复位，则不能检测出程序损坏。</w:t>
-      </w:r>
-      <w:proofErr w:type="gramStart"/>
-      <w:r>
-        <w:rPr>
-          <w:rFonts w:hint="eastAsia"/>
-        </w:rPr>
-        <w:t>描述区</w:t>
-      </w:r>
-      <w:proofErr w:type="gramEnd"/>
-      <w:r>
-        <w:rPr>
-          <w:rFonts w:hint="eastAsia"/>
-        </w:rPr>
-        <w:t>至少占用512字节，有些浪费空间。</w:t>
-      </w:r>
-      <w:r>
-        <w:rPr>
-          <w:rFonts w:hint="eastAsia"/>
-        </w:rPr>
-        <w:t>如果将</w:t>
-      </w:r>
-      <w:proofErr w:type="gramStart"/>
-      <w:r>
-        <w:rPr>
-          <w:rFonts w:hint="eastAsia"/>
-        </w:rPr>
-        <w:t>描述区</w:t>
-      </w:r>
-      <w:proofErr w:type="gramEnd"/>
-      <w:r>
-        <w:rPr>
-          <w:rFonts w:hint="eastAsia"/>
-        </w:rPr>
-        <w:t>放在</w:t>
-      </w:r>
-      <w:proofErr w:type="spellStart"/>
-      <w:r>
-        <w:rPr>
-          <w:rFonts w:hint="eastAsia"/>
-        </w:rPr>
-        <w:t>init</w:t>
-      </w:r>
-      <w:proofErr w:type="spellEnd"/>
-      <w:r>
-        <w:rPr>
-          <w:rFonts w:hint="eastAsia"/>
-        </w:rPr>
         <w:t>模块中间，则有少量程序不能校验到。</w:t>
       </w:r>
     </w:p>
     <w:p/>
     <w:p>
-      <w:pPr>
-        <w:rPr>
-          <w:rFonts w:hint="eastAsia"/>
-        </w:rPr>
-      </w:pPr>
       <w:r>
         <w:rPr>
           <w:rFonts w:hint="eastAsia"/>
@@ -2790,17 +2780,9 @@
         </w:rPr>
         <w:t>处</w:t>
       </w:r>
-      <w:bookmarkStart w:id="0" w:name="_GoBack"/>
-      <w:bookmarkEnd w:id="0"/>
-    </w:p>
-    <w:p/>
-    <w:p>
-      <w:pPr>
-        <w:rPr>
-          <w:rFonts w:hint="eastAsia"/>
-        </w:rPr>
-      </w:pPr>
-    </w:p>
+    </w:p>
+    <w:p/>
+    <w:p/>
     <w:sectPr>
       <w:pgSz w:w="11906" w:h="16838"/>
       <w:pgMar w:top="1440" w:right="1800" w:bottom="1440" w:left="1800" w:header="851" w:footer="992" w:gutter="0"/>
@@ -4415,7 +4397,7 @@
 </file>
 
 <file path=customXml/itemProps1.xml><?xml version="1.0" encoding="utf-8"?>
-<ds:datastoreItem xmlns:ds="http://schemas.openxmlformats.org/officeDocument/2006/customXml" ds:itemID="{2DEE72F0-3DE8-41EE-A4B0-85B9CF85A95E}">
+<ds:datastoreItem xmlns:ds="http://schemas.openxmlformats.org/officeDocument/2006/customXml" ds:itemID="{708EB1A9-29B2-443E-ABF1-80EFD0C56863}">
   <ds:schemaRefs>
     <ds:schemaRef ds:uri="http://schemas.openxmlformats.org/officeDocument/2006/bibliography"/>
   </ds:schemaRefs>

</xml_diff>